<commit_message>
Updated ipynb with csv export and dtype review.
</commit_message>
<xml_diff>
--- a/PourTaste_Proposal.docx
+++ b/PourTaste_Proposal.docx
@@ -89,13 +89,7 @@
         <w:rPr>
           <w:rFonts w:ascii="Arial" w:hAnsi="Arial" w:cs="Arial"/>
         </w:rPr>
-        <w:t xml:space="preserve"> Erin Ford, Elizabeth Brown </w:t>
-      </w:r>
-      <w:r>
-        <w:rPr>
-          <w:rFonts w:ascii="Arial" w:hAnsi="Arial" w:cs="Arial"/>
-        </w:rPr>
-        <w:t>and Dylan Grimm,</w:t>
+        <w:t xml:space="preserve"> Erin Ford, Elizabeth Brown and Dylan Grimm,</w:t>
       </w:r>
     </w:p>
     <w:p>
@@ -115,13 +109,7 @@
         <w:rPr>
           <w:rFonts w:ascii="Arial" w:hAnsi="Arial" w:cs="Arial"/>
         </w:rPr>
-        <w:t xml:space="preserve"> </w:t>
-      </w:r>
-      <w:r>
-        <w:rPr>
-          <w:rFonts w:ascii="Arial" w:hAnsi="Arial" w:cs="Arial"/>
-        </w:rPr>
-        <w:t xml:space="preserve">With no experience as Sommeliers or Oenophiles, we would like to study wine data.    Our project is to examine </w:t>
+        <w:t xml:space="preserve"> With no experience as Sommeliers or Oenophiles, we would like to study wine data.    Our project is to examine </w:t>
       </w:r>
       <w:r>
         <w:rPr>
@@ -169,19 +157,13 @@
         <w:rPr>
           <w:rFonts w:ascii="Arial" w:hAnsi="Arial" w:cs="Arial"/>
         </w:rPr>
-        <w:t xml:space="preserve">, </w:t>
-      </w:r>
-      <w:r>
-        <w:rPr>
-          <w:rFonts w:ascii="Arial" w:hAnsi="Arial" w:cs="Arial"/>
-        </w:rPr>
-        <w:t>points</w:t>
-      </w:r>
-      <w:r>
-        <w:rPr>
-          <w:rFonts w:ascii="Arial" w:hAnsi="Arial" w:cs="Arial"/>
-        </w:rPr>
-        <w:t xml:space="preserve">, and variety </w:t>
+        <w:t>, points, and variety</w:t>
+      </w:r>
+      <w:r>
+        <w:rPr>
+          <w:rFonts w:ascii="Arial" w:hAnsi="Arial" w:cs="Arial"/>
+        </w:rPr>
+        <w:t>.</w:t>
       </w:r>
     </w:p>
     <w:p>
@@ -201,25 +183,25 @@
         <w:rPr>
           <w:rFonts w:ascii="Arial" w:hAnsi="Arial" w:cs="Arial"/>
         </w:rPr>
-        <w:t xml:space="preserve"> First, </w:t>
-      </w:r>
-      <w:r>
-        <w:rPr>
-          <w:rFonts w:ascii="Arial" w:hAnsi="Arial" w:cs="Arial"/>
-        </w:rPr>
-        <w:t>we would like to answer the question whether it is possible to get high rated wines for less than $15 a bottle.</w:t>
-      </w:r>
-      <w:r>
-        <w:rPr>
-          <w:rFonts w:ascii="Arial" w:hAnsi="Arial" w:cs="Arial"/>
-        </w:rPr>
-        <w:t xml:space="preserve"> We also want to know which regions and countries have the most winerie</w:t>
-      </w:r>
-      <w:r>
-        <w:rPr>
-          <w:rFonts w:ascii="Arial" w:hAnsi="Arial" w:cs="Arial"/>
-        </w:rPr>
-        <w:t>s and which have the best review and prices.</w:t>
+        <w:t xml:space="preserve"> First, we would like to answer the question whether it is possible to get high rated wines for less than $15 a bottle. We also want to know which regions and countries have the most winerie</w:t>
+      </w:r>
+      <w:r>
+        <w:rPr>
+          <w:rFonts w:ascii="Arial" w:hAnsi="Arial" w:cs="Arial"/>
+        </w:rPr>
+        <w:t>s and which have the best review</w:t>
+      </w:r>
+      <w:r>
+        <w:rPr>
+          <w:rFonts w:ascii="Arial" w:hAnsi="Arial" w:cs="Arial"/>
+        </w:rPr>
+        <w:t>s</w:t>
+      </w:r>
+      <w:r>
+        <w:rPr>
+          <w:rFonts w:ascii="Arial" w:hAnsi="Arial" w:cs="Arial"/>
+        </w:rPr>
+        <w:t xml:space="preserve"> and prices.</w:t>
       </w:r>
     </w:p>
     <w:p>
@@ -269,8 +251,6 @@
         </w:rPr>
         <w:t xml:space="preserve"> </w:t>
       </w:r>
-      <w:bookmarkStart w:id="0" w:name="_GoBack"/>
-      <w:bookmarkEnd w:id="0"/>
     </w:p>
     <w:p>
       <w:pPr>
@@ -287,13 +267,7 @@
         <w:rPr>
           <w:rFonts w:ascii="Arial" w:hAnsi="Arial" w:cs="Arial"/>
         </w:rPr>
-        <w:t xml:space="preserve">Kaggle - </w:t>
-      </w:r>
-      <w:r>
-        <w:rPr>
-          <w:rFonts w:ascii="Arial" w:hAnsi="Arial" w:cs="Arial"/>
-        </w:rPr>
-        <w:t>https://www.kaggle.com/zynicide/wine-reviews</w:t>
+        <w:t>Kaggle - https://www.kaggle.com/zynicide/wine-reviews</w:t>
       </w:r>
     </w:p>
     <w:p>
@@ -340,7 +314,19 @@
         <w:rPr>
           <w:rFonts w:ascii="Arial" w:hAnsi="Arial" w:cs="Arial"/>
         </w:rPr>
-        <w:t xml:space="preserve">Erin – compare price vs. reviews and price vs. variety. Build </w:t>
+        <w:t xml:space="preserve">Erin – </w:t>
+      </w:r>
+      <w:r>
+        <w:rPr>
+          <w:rFonts w:ascii="Arial" w:hAnsi="Arial" w:cs="Arial"/>
+        </w:rPr>
+        <w:t>C</w:t>
+      </w:r>
+      <w:r>
+        <w:rPr>
+          <w:rFonts w:ascii="Arial" w:hAnsi="Arial" w:cs="Arial"/>
+        </w:rPr>
+        <w:t xml:space="preserve">ompare price vs. reviews and price vs. variety. Build </w:t>
       </w:r>
       <w:r>
         <w:rPr>
@@ -370,7 +356,19 @@
         <w:rPr>
           <w:rFonts w:ascii="Arial" w:hAnsi="Arial" w:cs="Arial"/>
         </w:rPr>
-        <w:t xml:space="preserve">Dylan – evaluate the number of wineries in given regions and countries. Compare price vs. country/region and create mapping </w:t>
+        <w:t xml:space="preserve">Dylan – </w:t>
+      </w:r>
+      <w:r>
+        <w:rPr>
+          <w:rFonts w:ascii="Arial" w:hAnsi="Arial" w:cs="Arial"/>
+        </w:rPr>
+        <w:t>E</w:t>
+      </w:r>
+      <w:r>
+        <w:rPr>
+          <w:rFonts w:ascii="Arial" w:hAnsi="Arial" w:cs="Arial"/>
+        </w:rPr>
+        <w:t xml:space="preserve">valuate the number of wineries in given regions and countries. Compare price vs. country/region and create mapping </w:t>
       </w:r>
       <w:r>
         <w:rPr>
@@ -391,7 +389,21 @@
         <w:rPr>
           <w:rFonts w:ascii="Arial" w:hAnsi="Arial" w:cs="Arial"/>
         </w:rPr>
-        <w:t xml:space="preserve">Elizabeth – pull </w:t>
+        <w:t xml:space="preserve">Elizabeth – </w:t>
+      </w:r>
+      <w:r>
+        <w:rPr>
+          <w:rFonts w:ascii="Arial" w:hAnsi="Arial" w:cs="Arial"/>
+        </w:rPr>
+        <w:t>P</w:t>
+      </w:r>
+      <w:bookmarkStart w:id="0" w:name="_GoBack"/>
+      <w:bookmarkEnd w:id="0"/>
+      <w:r>
+        <w:rPr>
+          <w:rFonts w:ascii="Arial" w:hAnsi="Arial" w:cs="Arial"/>
+        </w:rPr>
+        <w:t xml:space="preserve">ull </w:t>
       </w:r>
       <w:r>
         <w:rPr>
@@ -1445,7 +1457,7 @@
 </file>
 
 <file path=customXml/itemProps1.xml><?xml version="1.0" encoding="utf-8"?>
-<ds:datastoreItem xmlns:ds="http://schemas.openxmlformats.org/officeDocument/2006/customXml" ds:itemID="{73DB282E-5F5B-4930-84A9-E9D441A012F1}">
+<ds:datastoreItem xmlns:ds="http://schemas.openxmlformats.org/officeDocument/2006/customXml" ds:itemID="{6F9A0B10-D7CF-49A9-95CF-C4408D29626B}">
   <ds:schemaRefs>
     <ds:schemaRef ds:uri="http://schemas.openxmlformats.org/officeDocument/2006/bibliography"/>
   </ds:schemaRefs>

</xml_diff>